<commit_message>
AT - até exe08 concluido
</commit_message>
<xml_diff>
--- a/AT/documentos/samuel_hermany_DR2_AT.docx
+++ b/AT/documentos/samuel_hermany_DR2_AT.docx
@@ -30,7 +30,7 @@
       <w:sdtContent>
         <w:p>
           <w:pPr>
-            <w:pStyle w:val="SemEspaamento"/>
+            <w:pStyle w:val="NoSpacing"/>
           </w:pPr>
           <w:r>
             <w:rPr>
@@ -287,7 +287,7 @@
                                   <w:sdtContent>
                                     <w:p>
                                       <w:pPr>
-                                        <w:pStyle w:val="SemEspaamento"/>
+                                        <w:pStyle w:val="NoSpacing"/>
                                         <w:jc w:val="right"/>
                                         <w:rPr>
                                           <w:color w:val="FFFFFF" w:themeColor="background1"/>
@@ -3600,7 +3600,7 @@
                             <w:sdtContent>
                               <w:p>
                                 <w:pPr>
-                                  <w:pStyle w:val="SemEspaamento"/>
+                                  <w:pStyle w:val="NoSpacing"/>
                                   <w:jc w:val="right"/>
                                   <w:rPr>
                                     <w:color w:val="FFFFFF" w:themeColor="background1"/>
@@ -3801,7 +3801,7 @@
                             <w:txbxContent>
                               <w:p>
                                 <w:pPr>
-                                  <w:pStyle w:val="SemEspaamento"/>
+                                  <w:pStyle w:val="NoSpacing"/>
                                   <w:rPr>
                                     <w:color w:val="4472C4" w:themeColor="accent1"/>
                                     <w:sz w:val="26"/>
@@ -3860,7 +3860,7 @@
                               </w:p>
                               <w:p>
                                 <w:pPr>
-                                  <w:pStyle w:val="SemEspaamento"/>
+                                  <w:pStyle w:val="NoSpacing"/>
                                   <w:rPr>
                                     <w:color w:val="595959" w:themeColor="text1" w:themeTint="A6"/>
                                     <w:sz w:val="20"/>
@@ -3922,7 +3922,7 @@
                       <w:txbxContent>
                         <w:p>
                           <w:pPr>
-                            <w:pStyle w:val="SemEspaamento"/>
+                            <w:pStyle w:val="NoSpacing"/>
                             <w:rPr>
                               <w:color w:val="4472C4" w:themeColor="accent1"/>
                               <w:sz w:val="26"/>
@@ -3981,7 +3981,7 @@
                         </w:p>
                         <w:p>
                           <w:pPr>
-                            <w:pStyle w:val="SemEspaamento"/>
+                            <w:pStyle w:val="NoSpacing"/>
                             <w:rPr>
                               <w:color w:val="595959" w:themeColor="text1" w:themeTint="A6"/>
                               <w:sz w:val="20"/>
@@ -4100,7 +4100,7 @@
                             <w:txbxContent>
                               <w:p>
                                 <w:pPr>
-                                  <w:pStyle w:val="SemEspaamento"/>
+                                  <w:pStyle w:val="NoSpacing"/>
                                   <w:rPr>
                                     <w:rFonts w:asciiTheme="majorHAnsi" w:eastAsiaTheme="majorEastAsia" w:hAnsiTheme="majorHAnsi" w:cstheme="majorBidi"/>
                                     <w:color w:val="0070C0"/>
@@ -4217,7 +4217,7 @@
                       <w:txbxContent>
                         <w:p>
                           <w:pPr>
-                            <w:pStyle w:val="SemEspaamento"/>
+                            <w:pStyle w:val="NoSpacing"/>
                             <w:rPr>
                               <w:rFonts w:asciiTheme="majorHAnsi" w:eastAsiaTheme="majorEastAsia" w:hAnsiTheme="majorHAnsi" w:cstheme="majorBidi"/>
                               <w:color w:val="0070C0"/>
@@ -4491,22 +4491,177 @@
     </w:sdt>
     <w:p>
       <w:pPr>
-        <w:pStyle w:val="Ttulo1"/>
+        <w:pStyle w:val="Heading1"/>
+        <w:numPr>
+          <w:ilvl w:val="0"/>
+          <w:numId w:val="0"/>
+        </w:numPr>
+        <w:ind w:left="66"/>
       </w:pPr>
       <w:r>
         <w:lastRenderedPageBreak/>
         <w:t>L</w:t>
       </w:r>
       <w:r>
-        <w:t>ink</w:t>
+        <w:t>ink GitHub</w:t>
+      </w:r>
+    </w:p>
+    <w:p/>
+    <w:p>
+      <w:pPr>
+        <w:pStyle w:val="Heading1"/>
+      </w:pPr>
+      <w:r>
+        <w:t>Exercício</w:t>
+      </w:r>
+    </w:p>
+    <w:p>
+      <w:pPr>
+        <w:pStyle w:val="ListParagraph"/>
+        <w:numPr>
+          <w:ilvl w:val="0"/>
+          <w:numId w:val="18"/>
+        </w:numPr>
+        <w:ind w:left="426"/>
+        <w:rPr>
+          <w:b/>
+          <w:bCs/>
+        </w:rPr>
+      </w:pPr>
+      <w:r>
+        <w:rPr>
+          <w:b/>
+          <w:bCs/>
+          <w:noProof/>
+        </w:rPr>
+        <mc:AlternateContent>
+          <mc:Choice Requires="wps">
+            <w:drawing>
+              <wp:anchor distT="0" distB="0" distL="114300" distR="114300" simplePos="0" relativeHeight="251667456" behindDoc="0" locked="0" layoutInCell="1" allowOverlap="1" wp14:anchorId="7CEB76A5" wp14:editId="79028929">
+                <wp:simplePos x="0" y="0"/>
+                <wp:positionH relativeFrom="column">
+                  <wp:posOffset>1339621</wp:posOffset>
+                </wp:positionH>
+                <wp:positionV relativeFrom="paragraph">
+                  <wp:posOffset>194081</wp:posOffset>
+                </wp:positionV>
+                <wp:extent cx="1272667" cy="2581910"/>
+                <wp:effectExtent l="0" t="0" r="60960" b="66040"/>
+                <wp:wrapNone/>
+                <wp:docPr id="38" name="Conector de Seta Reta 38"/>
+                <wp:cNvGraphicFramePr/>
+                <a:graphic xmlns:a="http://schemas.openxmlformats.org/drawingml/2006/main">
+                  <a:graphicData uri="http://schemas.microsoft.com/office/word/2010/wordprocessingShape">
+                    <wps:wsp>
+                      <wps:cNvCnPr/>
+                      <wps:spPr>
+                        <a:xfrm>
+                          <a:off x="0" y="0"/>
+                          <a:ext cx="1272667" cy="2581910"/>
+                        </a:xfrm>
+                        <a:prstGeom prst="straightConnector1">
+                          <a:avLst/>
+                        </a:prstGeom>
+                        <a:ln w="19050">
+                          <a:solidFill>
+                            <a:srgbClr val="FF0000"/>
+                          </a:solidFill>
+                          <a:headEnd type="none" w="med" len="med"/>
+                          <a:tailEnd type="arrow" w="med" len="med"/>
+                        </a:ln>
+                      </wps:spPr>
+                      <wps:style>
+                        <a:lnRef idx="1">
+                          <a:schemeClr val="accent1"/>
+                        </a:lnRef>
+                        <a:fillRef idx="0">
+                          <a:schemeClr val="accent1"/>
+                        </a:fillRef>
+                        <a:effectRef idx="0">
+                          <a:schemeClr val="accent1"/>
+                        </a:effectRef>
+                        <a:fontRef idx="minor">
+                          <a:schemeClr val="tx1"/>
+                        </a:fontRef>
+                      </wps:style>
+                      <wps:bodyPr/>
+                    </wps:wsp>
+                  </a:graphicData>
+                </a:graphic>
+                <wp14:sizeRelH relativeFrom="margin">
+                  <wp14:pctWidth>0</wp14:pctWidth>
+                </wp14:sizeRelH>
+                <wp14:sizeRelV relativeFrom="margin">
+                  <wp14:pctHeight>0</wp14:pctHeight>
+                </wp14:sizeRelV>
+              </wp:anchor>
+            </w:drawing>
+          </mc:Choice>
+          <mc:Fallback>
+            <w:pict>
+              <v:shapetype w14:anchorId="5C0839BF" id="_x0000_t32" coordsize="21600,21600" o:spt="32" o:oned="t" path="m,l21600,21600e" filled="f">
+                <v:path arrowok="t" fillok="f" o:connecttype="none"/>
+                <o:lock v:ext="edit" shapetype="t"/>
+              </v:shapetype>
+              <v:shape id="Conector de Seta Reta 38" o:spid="_x0000_s1026" type="#_x0000_t32" style="position:absolute;margin-left:105.5pt;margin-top:15.3pt;width:100.2pt;height:203.3pt;z-index:251667456;visibility:visible;mso-wrap-style:square;mso-width-percent:0;mso-height-percent:0;mso-wrap-distance-left:9pt;mso-wrap-distance-top:0;mso-wrap-distance-right:9pt;mso-wrap-distance-bottom:0;mso-position-horizontal:absolute;mso-position-horizontal-relative:text;mso-position-vertical:absolute;mso-position-vertical-relative:text;mso-width-percent:0;mso-height-percent:0;mso-width-relative:margin;mso-height-relative:margin" o:gfxdata="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" strokecolor="red" strokeweight="1.5pt">
+                <v:stroke endarrow="open" joinstyle="miter"/>
+              </v:shape>
+            </w:pict>
+          </mc:Fallback>
+        </mc:AlternateContent>
       </w:r>
       <w:r>
-        <w:t xml:space="preserve"> </w:t>
-      </w:r>
-      <w:r>
-        <w:t>GitHub</w:t>
+        <w:rPr>
+          <w:b/>
+          <w:bCs/>
+        </w:rPr>
+        <w:t>Saída no terminal</w:t>
       </w:r>
     </w:p>
+    <w:p>
+      <w:pPr>
+        <w:pStyle w:val="Imagem"/>
+        <w:spacing w:before="120" w:after="120"/>
+      </w:pPr>
+      <w:r>
+        <w:drawing>
+          <wp:inline distT="0" distB="0" distL="0" distR="0" wp14:anchorId="1CFAFA20" wp14:editId="312AAD4B">
+            <wp:extent cx="6479540" cy="3337560"/>
+            <wp:effectExtent l="0" t="0" r="0" b="0"/>
+            <wp:docPr id="33" name="Picture 33"/>
+            <wp:cNvGraphicFramePr>
+              <a:graphicFrameLocks xmlns:a="http://schemas.openxmlformats.org/drawingml/2006/main" noChangeAspect="1"/>
+            </wp:cNvGraphicFramePr>
+            <a:graphic xmlns:a="http://schemas.openxmlformats.org/drawingml/2006/main">
+              <a:graphicData uri="http://schemas.openxmlformats.org/drawingml/2006/picture">
+                <pic:pic xmlns:pic="http://schemas.openxmlformats.org/drawingml/2006/picture">
+                  <pic:nvPicPr>
+                    <pic:cNvPr id="1" name=""/>
+                    <pic:cNvPicPr/>
+                  </pic:nvPicPr>
+                  <pic:blipFill>
+                    <a:blip r:embed="rId7"/>
+                    <a:stretch>
+                      <a:fillRect/>
+                    </a:stretch>
+                  </pic:blipFill>
+                  <pic:spPr>
+                    <a:xfrm>
+                      <a:off x="0" y="0"/>
+                      <a:ext cx="6479540" cy="3337560"/>
+                    </a:xfrm>
+                    <a:prstGeom prst="rect">
+                      <a:avLst/>
+                    </a:prstGeom>
+                  </pic:spPr>
+                </pic:pic>
+              </a:graphicData>
+            </a:graphic>
+          </wp:inline>
+        </w:drawing>
+      </w:r>
+    </w:p>
+    <w:p/>
     <w:sectPr>
       <w:pgSz w:w="11906" w:h="16838"/>
       <w:pgMar w:top="851" w:right="851" w:bottom="851" w:left="851" w:header="709" w:footer="709" w:gutter="0"/>
@@ -5744,7 +5899,7 @@
     <w:lvl w:ilvl="0" w:tplc="2E2CDBE8">
       <w:start w:val="1"/>
       <w:numFmt w:val="decimal"/>
-      <w:pStyle w:val="Ttulo1"/>
+      <w:pStyle w:val="Heading1"/>
       <w:lvlText w:val="%1."/>
       <w:lvlJc w:val="left"/>
       <w:pPr>
@@ -7028,11 +7183,11 @@
       <w:spacing w:after="0"/>
     </w:pPr>
   </w:style>
-  <w:style w:type="paragraph" w:styleId="Ttulo1">
+  <w:style w:type="paragraph" w:styleId="Heading1">
     <w:name w:val="heading 1"/>
     <w:basedOn w:val="Normal"/>
     <w:next w:val="Normal"/>
-    <w:link w:val="Ttulo1Char"/>
+    <w:link w:val="Heading1Char"/>
     <w:uiPriority w:val="9"/>
     <w:qFormat/>
     <w:rsid w:val="00C0173B"/>
@@ -7054,11 +7209,11 @@
       <w:szCs w:val="32"/>
     </w:rPr>
   </w:style>
-  <w:style w:type="paragraph" w:styleId="Ttulo2">
+  <w:style w:type="paragraph" w:styleId="Heading2">
     <w:name w:val="heading 2"/>
     <w:basedOn w:val="Normal"/>
     <w:next w:val="Normal"/>
-    <w:link w:val="Ttulo2Char"/>
+    <w:link w:val="Heading2Char"/>
     <w:uiPriority w:val="9"/>
     <w:unhideWhenUsed/>
     <w:qFormat/>
@@ -7076,11 +7231,11 @@
       <w:szCs w:val="26"/>
     </w:rPr>
   </w:style>
-  <w:style w:type="paragraph" w:styleId="Ttulo3">
+  <w:style w:type="paragraph" w:styleId="Heading3">
     <w:name w:val="heading 3"/>
     <w:basedOn w:val="Normal"/>
     <w:next w:val="Normal"/>
-    <w:link w:val="Ttulo3Char"/>
+    <w:link w:val="Heading3Char"/>
     <w:uiPriority w:val="9"/>
     <w:semiHidden/>
     <w:unhideWhenUsed/>
@@ -7099,13 +7254,13 @@
       <w:szCs w:val="24"/>
     </w:rPr>
   </w:style>
-  <w:style w:type="character" w:default="1" w:styleId="Fontepargpadro">
+  <w:style w:type="character" w:default="1" w:styleId="DefaultParagraphFont">
     <w:name w:val="Default Paragraph Font"/>
     <w:uiPriority w:val="1"/>
     <w:semiHidden/>
     <w:unhideWhenUsed/>
   </w:style>
-  <w:style w:type="table" w:default="1" w:styleId="Tabelanormal">
+  <w:style w:type="table" w:default="1" w:styleId="TableNormal">
     <w:name w:val="Normal Table"/>
     <w:uiPriority w:val="99"/>
     <w:semiHidden/>
@@ -7120,13 +7275,13 @@
       </w:tblCellMar>
     </w:tblPr>
   </w:style>
-  <w:style w:type="numbering" w:default="1" w:styleId="Semlista">
+  <w:style w:type="numbering" w:default="1" w:styleId="NoList">
     <w:name w:val="No List"/>
     <w:uiPriority w:val="99"/>
     <w:semiHidden/>
     <w:unhideWhenUsed/>
   </w:style>
-  <w:style w:type="paragraph" w:styleId="PargrafodaLista">
+  <w:style w:type="paragraph" w:styleId="ListParagraph">
     <w:name w:val="List Paragraph"/>
     <w:basedOn w:val="Normal"/>
     <w:uiPriority w:val="34"/>
@@ -7137,11 +7292,11 @@
       <w:contextualSpacing/>
     </w:pPr>
   </w:style>
-  <w:style w:type="paragraph" w:styleId="Ttulo">
+  <w:style w:type="paragraph" w:styleId="Title">
     <w:name w:val="Title"/>
     <w:basedOn w:val="Normal"/>
     <w:next w:val="Normal"/>
-    <w:link w:val="TtuloChar"/>
+    <w:link w:val="TitleChar"/>
     <w:uiPriority w:val="10"/>
     <w:qFormat/>
     <w:rsid w:val="00377739"/>
@@ -7159,10 +7314,10 @@
       <w:szCs w:val="56"/>
     </w:rPr>
   </w:style>
-  <w:style w:type="character" w:customStyle="1" w:styleId="TtuloChar">
-    <w:name w:val="Título Char"/>
-    <w:basedOn w:val="Fontepargpadro"/>
-    <w:link w:val="Ttulo"/>
+  <w:style w:type="character" w:customStyle="1" w:styleId="TitleChar">
+    <w:name w:val="Title Char"/>
+    <w:basedOn w:val="DefaultParagraphFont"/>
+    <w:link w:val="Title"/>
     <w:uiPriority w:val="10"/>
     <w:rsid w:val="00377739"/>
     <w:rPr>
@@ -7174,9 +7329,9 @@
       <w:szCs w:val="56"/>
     </w:rPr>
   </w:style>
-  <w:style w:type="character" w:styleId="nfase">
+  <w:style w:type="character" w:styleId="Emphasis">
     <w:name w:val="Emphasis"/>
-    <w:basedOn w:val="Fontepargpadro"/>
+    <w:basedOn w:val="DefaultParagraphFont"/>
     <w:uiPriority w:val="20"/>
     <w:qFormat/>
     <w:rsid w:val="000878CC"/>
@@ -7188,10 +7343,10 @@
       <w:color w:val="FF0000"/>
     </w:rPr>
   </w:style>
-  <w:style w:type="character" w:customStyle="1" w:styleId="Ttulo1Char">
-    <w:name w:val="Título 1 Char"/>
-    <w:basedOn w:val="Fontepargpadro"/>
-    <w:link w:val="Ttulo1"/>
+  <w:style w:type="character" w:customStyle="1" w:styleId="Heading1Char">
+    <w:name w:val="Heading 1 Char"/>
+    <w:basedOn w:val="DefaultParagraphFont"/>
+    <w:link w:val="Heading1"/>
     <w:uiPriority w:val="9"/>
     <w:rsid w:val="00C0173B"/>
     <w:rPr>
@@ -7204,7 +7359,7 @@
   </w:style>
   <w:style w:type="character" w:styleId="Hyperlink">
     <w:name w:val="Hyperlink"/>
-    <w:basedOn w:val="Fontepargpadro"/>
+    <w:basedOn w:val="DefaultParagraphFont"/>
     <w:uiPriority w:val="99"/>
     <w:unhideWhenUsed/>
     <w:rsid w:val="00E92C83"/>
@@ -7213,9 +7368,9 @@
       <w:u w:val="single"/>
     </w:rPr>
   </w:style>
-  <w:style w:type="character" w:styleId="MenoPendente">
+  <w:style w:type="character" w:styleId="UnresolvedMention">
     <w:name w:val="Unresolved Mention"/>
-    <w:basedOn w:val="Fontepargpadro"/>
+    <w:basedOn w:val="DefaultParagraphFont"/>
     <w:uiPriority w:val="99"/>
     <w:semiHidden/>
     <w:unhideWhenUsed/>
@@ -7225,10 +7380,10 @@
       <w:shd w:val="clear" w:color="auto" w:fill="E1DFDD"/>
     </w:rPr>
   </w:style>
-  <w:style w:type="character" w:customStyle="1" w:styleId="Ttulo2Char">
-    <w:name w:val="Título 2 Char"/>
-    <w:basedOn w:val="Fontepargpadro"/>
-    <w:link w:val="Ttulo2"/>
+  <w:style w:type="character" w:customStyle="1" w:styleId="Heading2Char">
+    <w:name w:val="Heading 2 Char"/>
+    <w:basedOn w:val="DefaultParagraphFont"/>
+    <w:link w:val="Heading2"/>
     <w:uiPriority w:val="9"/>
     <w:rsid w:val="00B06D7C"/>
     <w:rPr>
@@ -7238,9 +7393,9 @@
       <w:szCs w:val="26"/>
     </w:rPr>
   </w:style>
-  <w:style w:type="paragraph" w:styleId="SemEspaamento">
+  <w:style w:type="paragraph" w:styleId="NoSpacing">
     <w:name w:val="No Spacing"/>
-    <w:link w:val="SemEspaamentoChar"/>
+    <w:link w:val="NoSpacingChar"/>
     <w:uiPriority w:val="1"/>
     <w:qFormat/>
     <w:rsid w:val="00397CFD"/>
@@ -7252,10 +7407,10 @@
       <w:lang w:eastAsia="pt-BR"/>
     </w:rPr>
   </w:style>
-  <w:style w:type="character" w:customStyle="1" w:styleId="SemEspaamentoChar">
-    <w:name w:val="Sem Espaçamento Char"/>
-    <w:basedOn w:val="Fontepargpadro"/>
-    <w:link w:val="SemEspaamento"/>
+  <w:style w:type="character" w:customStyle="1" w:styleId="NoSpacingChar">
+    <w:name w:val="No Spacing Char"/>
+    <w:basedOn w:val="DefaultParagraphFont"/>
+    <w:link w:val="NoSpacing"/>
     <w:uiPriority w:val="1"/>
     <w:rsid w:val="00397CFD"/>
     <w:rPr>
@@ -7263,9 +7418,9 @@
       <w:lang w:eastAsia="pt-BR"/>
     </w:rPr>
   </w:style>
-  <w:style w:type="table" w:styleId="Tabelacomgrade">
+  <w:style w:type="table" w:styleId="TableGrid">
     <w:name w:val="Table Grid"/>
-    <w:basedOn w:val="Tabelanormal"/>
+    <w:basedOn w:val="TableNormal"/>
     <w:uiPriority w:val="39"/>
     <w:rsid w:val="004546A6"/>
     <w:pPr>
@@ -7282,9 +7437,9 @@
       </w:tblBorders>
     </w:tblPr>
   </w:style>
-  <w:style w:type="character" w:styleId="HiperlinkVisitado">
+  <w:style w:type="character" w:styleId="FollowedHyperlink">
     <w:name w:val="FollowedHyperlink"/>
-    <w:basedOn w:val="Fontepargpadro"/>
+    <w:basedOn w:val="DefaultParagraphFont"/>
     <w:uiPriority w:val="99"/>
     <w:semiHidden/>
     <w:unhideWhenUsed/>
@@ -7294,10 +7449,10 @@
       <w:u w:val="single"/>
     </w:rPr>
   </w:style>
-  <w:style w:type="character" w:customStyle="1" w:styleId="Ttulo3Char">
-    <w:name w:val="Título 3 Char"/>
-    <w:basedOn w:val="Fontepargpadro"/>
-    <w:link w:val="Ttulo3"/>
+  <w:style w:type="character" w:customStyle="1" w:styleId="Heading3Char">
+    <w:name w:val="Heading 3 Char"/>
+    <w:basedOn w:val="DefaultParagraphFont"/>
+    <w:link w:val="Heading3"/>
     <w:uiPriority w:val="9"/>
     <w:semiHidden/>
     <w:rsid w:val="001B220B"/>
@@ -7323,7 +7478,7 @@
   </w:style>
   <w:style w:type="character" w:customStyle="1" w:styleId="ImagemChar">
     <w:name w:val="Imagem Char"/>
-    <w:basedOn w:val="Fontepargpadro"/>
+    <w:basedOn w:val="DefaultParagraphFont"/>
     <w:link w:val="Imagem"/>
     <w:rsid w:val="00241331"/>
     <w:rPr>

</xml_diff>

<commit_message>
AT - Revisado até exe 04
</commit_message>
<xml_diff>
--- a/AT/documentos/samuel_hermany_DR2_AT.docx
+++ b/AT/documentos/samuel_hermany_DR2_AT.docx
@@ -4506,7 +4506,16 @@
         <w:t>ink GitHub</w:t>
       </w:r>
     </w:p>
-    <w:p/>
+    <w:p>
+      <w:hyperlink r:id="rId7" w:history="1">
+        <w:r>
+          <w:rPr>
+            <w:rStyle w:val="Hyperlink"/>
+          </w:rPr>
+          <w:t>https://github.com/faculdade-infnet/IV-1-C_sharp/tree/main/AT</w:t>
+        </w:r>
+      </w:hyperlink>
+    </w:p>
     <w:p>
       <w:pPr>
         <w:pStyle w:val="Heading1"/>
@@ -4640,7 +4649,7 @@
                     <pic:cNvPicPr/>
                   </pic:nvPicPr>
                   <pic:blipFill>
-                    <a:blip r:embed="rId7"/>
+                    <a:blip r:embed="rId8"/>
                     <a:stretch>
                       <a:fillRect/>
                     </a:stretch>

</xml_diff>